<commit_message>
erbnachweis class, form fixes
</commit_message>
<xml_diff>
--- a/public/templates/grundbuchberichtigung-sterbefall.docx
+++ b/public/templates/grundbuchberichtigung-sterbefall.docx
@@ -39,7 +39,7 @@
         <mc:AlternateContent>
           <mc:Choice Requires="wps">
             <w:drawing>
-              <wp:anchor behindDoc="0" distT="635" distB="575310" distL="635" distR="2536825" simplePos="0" locked="0" layoutInCell="0" allowOverlap="1" relativeHeight="2">
+              <wp:anchor behindDoc="0" distT="635" distB="574675" distL="635" distR="2536190" simplePos="0" locked="0" layoutInCell="0" allowOverlap="1" relativeHeight="2">
                 <wp:simplePos x="0" y="0"/>
                 <wp:positionH relativeFrom="column">
                   <wp:posOffset>414020</wp:posOffset>
@@ -86,7 +86,7 @@
                           <w:p>
                             <w:pPr>
                               <w:pStyle w:val="Rahmeninhalt"/>
-                              <w:overflowPunct w:val="true"/>
+                              <w:overflowPunct w:val="false"/>
                               <w:ind w:hanging="0" w:left="0" w:right="0"/>
                               <w:rPr>
                                 <w:sz w:val="16"/>
@@ -106,7 +106,7 @@
                           <w:p>
                             <w:pPr>
                               <w:pStyle w:val="Rahmeninhalt"/>
-                              <w:overflowPunct w:val="true"/>
+                              <w:overflowPunct w:val="false"/>
                               <w:ind w:hanging="0" w:left="0" w:right="0"/>
                               <w:rPr/>
                             </w:pPr>
@@ -127,7 +127,7 @@
                           <w:p>
                             <w:pPr>
                               <w:pStyle w:val="Rahmeninhalt"/>
-                              <w:overflowPunct w:val="true"/>
+                              <w:overflowPunct w:val="false"/>
                               <w:ind w:hanging="0" w:left="0" w:right="0"/>
                               <w:rPr>
                                 <w:sz w:val="16"/>
@@ -167,7 +167,7 @@
                     <w:p>
                       <w:pPr>
                         <w:pStyle w:val="Rahmeninhalt"/>
-                        <w:overflowPunct w:val="true"/>
+                        <w:overflowPunct w:val="false"/>
                         <w:ind w:hanging="0" w:left="0" w:right="0"/>
                         <w:rPr>
                           <w:sz w:val="16"/>
@@ -187,7 +187,7 @@
                     <w:p>
                       <w:pPr>
                         <w:pStyle w:val="Rahmeninhalt"/>
-                        <w:overflowPunct w:val="true"/>
+                        <w:overflowPunct w:val="false"/>
                         <w:ind w:hanging="0" w:left="0" w:right="0"/>
                         <w:rPr/>
                       </w:pPr>
@@ -208,7 +208,7 @@
                     <w:p>
                       <w:pPr>
                         <w:pStyle w:val="Rahmeninhalt"/>
-                        <w:overflowPunct w:val="true"/>
+                        <w:overflowPunct w:val="false"/>
                         <w:ind w:hanging="0" w:left="0" w:right="0"/>
                         <w:rPr>
                           <w:sz w:val="16"/>
@@ -322,7 +322,7 @@
                           <w:p>
                             <w:pPr>
                               <w:pStyle w:val="Rahmeninhalt"/>
-                              <w:overflowPunct w:val="false"/>
+                              <w:overflowPunct w:val="true"/>
                               <w:ind w:hanging="0" w:left="0" w:right="0"/>
                               <w:jc w:val="right"/>
                               <w:rPr>
@@ -343,7 +343,7 @@
                           <w:p>
                             <w:pPr>
                               <w:pStyle w:val="Rahmeninhalt"/>
-                              <w:overflowPunct w:val="false"/>
+                              <w:overflowPunct w:val="true"/>
                               <w:ind w:hanging="0" w:left="0" w:right="0"/>
                               <w:jc w:val="right"/>
                               <w:rPr>
@@ -364,7 +364,7 @@
                           <w:p>
                             <w:pPr>
                               <w:pStyle w:val="Rahmeninhalt"/>
-                              <w:overflowPunct w:val="false"/>
+                              <w:overflowPunct w:val="true"/>
                               <w:ind w:hanging="0" w:left="0" w:right="0"/>
                               <w:jc w:val="right"/>
                               <w:rPr>
@@ -403,7 +403,7 @@
                     <w:p>
                       <w:pPr>
                         <w:pStyle w:val="Rahmeninhalt"/>
-                        <w:overflowPunct w:val="false"/>
+                        <w:overflowPunct w:val="true"/>
                         <w:ind w:hanging="0" w:left="0" w:right="0"/>
                         <w:jc w:val="right"/>
                         <w:rPr>
@@ -424,7 +424,7 @@
                     <w:p>
                       <w:pPr>
                         <w:pStyle w:val="Rahmeninhalt"/>
-                        <w:overflowPunct w:val="false"/>
+                        <w:overflowPunct w:val="true"/>
                         <w:ind w:hanging="0" w:left="0" w:right="0"/>
                         <w:jc w:val="right"/>
                         <w:rPr>
@@ -445,7 +445,7 @@
                     <w:p>
                       <w:pPr>
                         <w:pStyle w:val="Rahmeninhalt"/>
-                        <w:overflowPunct w:val="false"/>
+                        <w:overflowPunct w:val="true"/>
                         <w:ind w:hanging="0" w:left="0" w:right="0"/>
                         <w:jc w:val="right"/>
                         <w:rPr>
@@ -1811,7 +1811,55 @@
           <w:u w:val="none"/>
           <w:lang w:val="de-DE" w:eastAsia="zh-CN" w:bidi="hi-IN"/>
         </w:rPr>
-        <w:t>{erbnachweis} {aktenzeichenNachlassgericht}</w:t>
+        <w:t>{</w:t>
+      </w:r>
+      <w:r>
+        <w:rPr>
+          <w:rFonts w:eastAsia="NSimSun" w:ascii="Loma" w:hAnsi="Loma"/>
+          <w:color w:val="auto"/>
+          <w:kern w:val="2"/>
+          <w:sz w:val="22"/>
+          <w:szCs w:val="22"/>
+          <w:u w:val="none"/>
+          <w:lang w:val="de-DE" w:eastAsia="zh-CN" w:bidi="hi-IN"/>
+        </w:rPr>
+        <w:t>erbnachweis.</w:t>
+      </w:r>
+      <w:r>
+        <w:rPr>
+          <w:rFonts w:eastAsia="NSimSun" w:ascii="Loma" w:hAnsi="Loma"/>
+          <w:color w:val="auto"/>
+          <w:kern w:val="2"/>
+          <w:sz w:val="22"/>
+          <w:szCs w:val="22"/>
+          <w:u w:val="none"/>
+          <w:lang w:val="de-DE" w:eastAsia="zh-CN" w:bidi="hi-IN"/>
+        </w:rPr>
+        <w:t>erbnachweis} {</w:t>
+      </w:r>
+      <w:r>
+        <w:rPr>
+          <w:rFonts w:eastAsia="NSimSun" w:ascii="Loma" w:hAnsi="Loma"/>
+          <w:color w:val="auto"/>
+          <w:kern w:val="2"/>
+          <w:sz w:val="22"/>
+          <w:szCs w:val="22"/>
+          <w:u w:val="none"/>
+          <w:lang w:val="de-DE" w:eastAsia="zh-CN" w:bidi="hi-IN"/>
+        </w:rPr>
+        <w:t>erbnachweis.</w:t>
+      </w:r>
+      <w:r>
+        <w:rPr>
+          <w:rFonts w:eastAsia="NSimSun" w:ascii="Loma" w:hAnsi="Loma"/>
+          <w:color w:val="auto"/>
+          <w:kern w:val="2"/>
+          <w:sz w:val="22"/>
+          <w:szCs w:val="22"/>
+          <w:u w:val="none"/>
+          <w:lang w:val="de-DE" w:eastAsia="zh-CN" w:bidi="hi-IN"/>
+        </w:rPr>
+        <w:t>aktenzeichenNachlassgericht}</w:t>
       </w:r>
     </w:p>
     <w:p>
@@ -1846,7 +1894,35 @@
           <w:u w:val="none"/>
           <w:lang w:val="de-DE" w:eastAsia="zh-CN" w:bidi="hi-IN"/>
         </w:rPr>
-        <w:t>{#erbnachweisGerichtbekannt}Es wird um Beiziehung des Erbnachweises beim dortigen Nachlassgericht gebeten.</w:t>
+        <w:t>{#</w:t>
+      </w:r>
+      <w:r>
+        <w:rPr>
+          <w:rFonts w:eastAsia="NSimSun" w:cs="Arial" w:ascii="Loma" w:hAnsi="Loma"/>
+          <w:b w:val="false"/>
+          <w:bCs w:val="false"/>
+          <w:color w:val="auto"/>
+          <w:kern w:val="2"/>
+          <w:sz w:val="22"/>
+          <w:szCs w:val="22"/>
+          <w:u w:val="none"/>
+          <w:lang w:val="de-DE" w:eastAsia="zh-CN" w:bidi="hi-IN"/>
+        </w:rPr>
+        <w:t>erbnachweis.</w:t>
+      </w:r>
+      <w:r>
+        <w:rPr>
+          <w:rFonts w:eastAsia="NSimSun" w:cs="Arial" w:ascii="Loma" w:hAnsi="Loma"/>
+          <w:b w:val="false"/>
+          <w:bCs w:val="false"/>
+          <w:color w:val="auto"/>
+          <w:kern w:val="2"/>
+          <w:sz w:val="22"/>
+          <w:szCs w:val="22"/>
+          <w:u w:val="none"/>
+          <w:lang w:val="de-DE" w:eastAsia="zh-CN" w:bidi="hi-IN"/>
+        </w:rPr>
+        <w:t>erbnachweisGerichtbekannt}Es wird um Beiziehung des Erbnachweises beim dortigen Nachlassgericht gebeten.</w:t>
       </w:r>
     </w:p>
     <w:p>
@@ -2284,8 +2360,8 @@
     </w:pPr>
     <w:rPr/>
   </w:style>
-  <w:style w:type="paragraph" w:styleId="HeaderandFooter">
-    <w:name w:val="Header and Footer"/>
+  <w:style w:type="paragraph" w:styleId="Kopf-Fuzeile">
+    <w:name w:val="Kopf-/Fußzeile"/>
     <w:basedOn w:val="Normal"/>
     <w:qFormat/>
     <w:pPr/>

</xml_diff>